<commit_message>
fix docx and pdf donwload
</commit_message>
<xml_diff>
--- a/src/reports/contract.docx
+++ b/src/reports/contract.docx
@@ -317,7 +317,31 @@
           <w:bCs/>
           <w:shd w:fill="auto" w:val="clear"/>
         </w:rPr>
-        <w:t>CNPJ/ME sob o nº {assigneeCNPJ}</w:t>
+        <w:t>{assigneeType}</w:t>
+      </w:r>
+      <w:r>
+        <w:rPr>
+          <w:b/>
+          <w:bCs/>
+          <w:shd w:fill="auto" w:val="clear"/>
+        </w:rPr>
+        <w:t xml:space="preserve"> sob o nº {assignee</w:t>
+      </w:r>
+      <w:r>
+        <w:rPr>
+          <w:b/>
+          <w:bCs/>
+          <w:shd w:fill="auto" w:val="clear"/>
+        </w:rPr>
+        <w:t>Doc</w:t>
+      </w:r>
+      <w:r>
+        <w:rPr>
+          <w:b/>
+          <w:bCs/>
+          <w:shd w:fill="auto" w:val="clear"/>
+        </w:rPr>
+        <w:t>}</w:t>
       </w:r>
       <w:r>
         <w:rPr>
@@ -752,15 +776,7 @@
           <w:bCs/>
           <w:shd w:fill="auto" w:val="clear"/>
         </w:rPr>
-        <w:t xml:space="preserve">R$ {precatoryValue} ({precatoryValueString} – </w:t>
-      </w:r>
-      <w:r>
-        <w:rPr>
-          <w:b/>
-          <w:bCs/>
-          <w:shd w:fill="auto" w:val="clear"/>
-        </w:rPr>
-        <w:t xml:space="preserve">ref. </w:t>
+        <w:t xml:space="preserve">R$ {precatoryValue} ({precatoryValueString} – ref. </w:t>
       </w:r>
       <w:r>
         <w:rPr>
@@ -3239,8 +3255,8 @@
         <w:ind w:left="0" w:right="-342" w:hanging="0"/>
         <w:rPr/>
       </w:pPr>
-      <w:bookmarkStart w:id="22" w:name="_Ref499892018"/>
-      <w:bookmarkStart w:id="23" w:name="_Ref494659704"/>
+      <w:bookmarkStart w:id="22" w:name="_Ref494659704"/>
+      <w:bookmarkStart w:id="23" w:name="_Ref499892018"/>
       <w:bookmarkEnd w:id="22"/>
       <w:bookmarkEnd w:id="23"/>
       <w:r>
@@ -4934,7 +4950,34 @@
           <w:shd w:fill="auto" w:val="clear"/>
           <w:lang w:val="pt-BR"/>
         </w:rPr>
-        <w:t>CNPJ/ME sob o nº {assigneeCNPJ}</w:t>
+        <w:t>{assigneeType}</w:t>
+      </w:r>
+      <w:r>
+        <w:rPr>
+          <w:b/>
+          <w:bCs/>
+          <w:shd w:fill="auto" w:val="clear"/>
+          <w:lang w:val="pt-BR"/>
+        </w:rPr>
+        <w:t xml:space="preserve"> sob o nº {assignee</w:t>
+      </w:r>
+      <w:r>
+        <w:rPr>
+          <w:b/>
+          <w:bCs/>
+          <w:shd w:fill="auto" w:val="clear"/>
+          <w:lang w:val="pt-BR"/>
+        </w:rPr>
+        <w:t>Doc</w:t>
+      </w:r>
+      <w:r>
+        <w:rPr>
+          <w:b/>
+          <w:bCs/>
+          <w:shd w:fill="auto" w:val="clear"/>
+          <w:lang w:val="pt-BR"/>
+        </w:rPr>
+        <w:t>}</w:t>
       </w:r>
       <w:r>
         <w:rPr>
@@ -6108,18 +6151,58 @@
           <w:szCs w:val="20"/>
           <w:shd w:fill="auto" w:val="clear"/>
         </w:rPr>
-        <w:t xml:space="preserve">, fundo de investimento em direitos creditórios não-padronizados, nos termos da Resolução do CMN nº 2.907, de 29 de novembro de 2001, da Instrução CVM 356 e da Instrução CVM 444, inscrito no CNPJ/ME sob o nº </w:t>
+        <w:t xml:space="preserve">, fundo de investimento em direitos creditórios não-padronizados, nos termos da Resolução do CMN nº 2.907, de 29 de novembro de 2001, da Instrução CVM 356 e da Instrução CVM 444, inscrito no </w:t>
       </w:r>
       <w:r>
         <w:rPr>
           <w:rFonts w:cs="Arial" w:ascii="Arial" w:hAnsi="Arial"/>
-          <w:b/>
-          <w:bCs/>
-          <w:sz w:val="20"/>
-          <w:szCs w:val="20"/>
-          <w:shd w:fill="auto" w:val="clear"/>
-        </w:rPr>
-        <w:t>{assigneeCNPJ}</w:t>
+          <w:sz w:val="20"/>
+          <w:szCs w:val="20"/>
+          <w:shd w:fill="auto" w:val="clear"/>
+        </w:rPr>
+        <w:t>{assigneeType}</w:t>
+      </w:r>
+      <w:r>
+        <w:rPr>
+          <w:rFonts w:cs="Arial" w:ascii="Arial" w:hAnsi="Arial"/>
+          <w:sz w:val="20"/>
+          <w:szCs w:val="20"/>
+          <w:shd w:fill="auto" w:val="clear"/>
+        </w:rPr>
+        <w:t xml:space="preserve"> sob o nº </w:t>
+      </w:r>
+      <w:r>
+        <w:rPr>
+          <w:rFonts w:cs="Arial" w:ascii="Arial" w:hAnsi="Arial"/>
+          <w:b/>
+          <w:bCs/>
+          <w:sz w:val="20"/>
+          <w:szCs w:val="20"/>
+          <w:shd w:fill="auto" w:val="clear"/>
+        </w:rPr>
+        <w:t>{assignee</w:t>
+      </w:r>
+      <w:r>
+        <w:rPr>
+          <w:rFonts w:cs="Arial" w:ascii="Arial" w:hAnsi="Arial"/>
+          <w:b/>
+          <w:bCs/>
+          <w:sz w:val="20"/>
+          <w:szCs w:val="20"/>
+          <w:shd w:fill="auto" w:val="clear"/>
+        </w:rPr>
+        <w:t>Doc</w:t>
+      </w:r>
+      <w:r>
+        <w:rPr>
+          <w:rFonts w:cs="Arial" w:ascii="Arial" w:hAnsi="Arial"/>
+          <w:b/>
+          <w:bCs/>
+          <w:sz w:val="20"/>
+          <w:szCs w:val="20"/>
+          <w:shd w:fill="auto" w:val="clear"/>
+        </w:rPr>
+        <w:t>}</w:t>
       </w:r>
       <w:r>
         <w:rPr>

</xml_diff>